<commit_message>
doctrine cache setted, tests updated
</commit_message>
<xml_diff>
--- a/documents/Audit de qualité et de performences.docx
+++ b/documents/Audit de qualité et de performences.docx
@@ -1476,12 +1476,12 @@
             <wp:extent cx="1914525" cy="6472238"/>
             <wp:effectExtent b="0" l="0" r="0" t="0"/>
             <wp:wrapSquare wrapText="bothSides" distB="114300" distT="114300" distL="114300" distR="114300"/>
-            <wp:docPr descr="structure.png" id="4" name="image8.png"/>
+            <wp:docPr descr="structure.png" id="4" name="image9.png"/>
             <a:graphic>
               <a:graphicData uri="http://schemas.openxmlformats.org/drawingml/2006/picture">
                 <pic:pic>
                   <pic:nvPicPr>
-                    <pic:cNvPr descr="structure.png" id="0" name="image8.png"/>
+                    <pic:cNvPr descr="structure.png" id="0" name="image9.png"/>
                     <pic:cNvPicPr preferRelativeResize="0"/>
                   </pic:nvPicPr>
                   <pic:blipFill>
@@ -2008,7 +2008,56 @@
         <w:rPr>
           <w:rtl w:val="0"/>
         </w:rPr>
-        <w:t xml:space="preserve">Pour finir, un README.md qui explique réelement le projet, celui en place est le fichier par défaut de symfony, et ne permet donc pas au développeur, de situer le projet.</w:t>
+        <w:t xml:space="preserve">Ensuite, les formulaires sont uniquement validés par la méthode </w:t>
+      </w:r>
+      <w:r>
+        <w:rPr>
+          <w:i w:val="1"/>
+          <w:rtl w:val="0"/>
+        </w:rPr>
+        <w:t xml:space="preserve">$form-&gt;isValid(). </w:t>
+      </w:r>
+      <w:r>
+        <w:rPr>
+          <w:rtl w:val="0"/>
+        </w:rPr>
+        <w:t xml:space="preserve">Cette méthode de validation est maintenant déconseillée. Il vaut mieux vérifier si le formulaire à été soumis avant de vérifier s’il est valide. Pour cela, on utilise la méthode </w:t>
+      </w:r>
+      <w:r>
+        <w:rPr>
+          <w:i w:val="1"/>
+          <w:rtl w:val="0"/>
+        </w:rPr>
+        <w:t xml:space="preserve">$form-&gt;isSubmitted() </w:t>
+      </w:r>
+      <w:r>
+        <w:rPr>
+          <w:rtl w:val="0"/>
+        </w:rPr>
+        <w:t xml:space="preserve">avant. Pour l’instant cette façon de faire est juste depricated, mais pour la version 4 de Symfony, elle lèvera une alerte de type Warning.</w:t>
+      </w:r>
+    </w:p>
+    <w:p>
+      <w:pPr>
+        <w:contextualSpacing w:val="0"/>
+        <w:rPr/>
+      </w:pPr>
+      <w:r>
+        <w:rPr>
+          <w:rtl w:val="0"/>
+        </w:rPr>
+      </w:r>
+    </w:p>
+    <w:p>
+      <w:pPr>
+        <w:contextualSpacing w:val="0"/>
+        <w:rPr/>
+      </w:pPr>
+      <w:r>
+        <w:rPr>
+          <w:rtl w:val="0"/>
+        </w:rPr>
+        <w:t xml:space="preserve">Pour finir, un README.md qui explique réellement le projet, celui en place n’est pas très explicite et ne permet donc pas au développeur, de situer le projet.</w:t>
       </w:r>
     </w:p>
     <w:p>
@@ -3360,7 +3409,7 @@
         <w:rPr>
           <w:rtl w:val="0"/>
         </w:rPr>
-        <w:t xml:space="preserve">Depuis la version 3.3 de Symfony, le service “event_dispatcher” utilise </w:t>
+        <w:t xml:space="preserve">Il s’agit d’un petit bug de sensiolabinsight qui dit que depuis la version 3.3 de Symfony, le service “event_dispatcher” utilise </w:t>
       </w:r>
       <w:r>
         <w:rPr>
@@ -3396,7 +3445,22 @@
           <w:shd w:fill="f7f7f9" w:val="clear"/>
           <w:rtl w:val="0"/>
         </w:rPr>
-        <w:t xml:space="preserve"> auparavant. Cela n’empêche pas l’application de fonctionner correctement, mais laisse présager de la future incompatibilité de notre application avec les futures releases de Symfony.</w:t>
+        <w:t xml:space="preserve"> auparavant.</w:t>
+      </w:r>
+    </w:p>
+    <w:p>
+      <w:pPr>
+        <w:contextualSpacing w:val="0"/>
+        <w:rPr>
+          <w:shd w:fill="f7f7f9" w:val="clear"/>
+        </w:rPr>
+      </w:pPr>
+      <w:r>
+        <w:rPr>
+          <w:shd w:fill="f7f7f9" w:val="clear"/>
+          <w:rtl w:val="0"/>
+        </w:rPr>
+        <w:t xml:space="preserve">Ce service est un service Symfony, ce bug sera fixé avec les prochaines mise à jour de Symfony.</w:t>
       </w:r>
     </w:p>
     <w:p>

</xml_diff>

<commit_message>
Update new performences test, update performance audit
</commit_message>
<xml_diff>
--- a/documents/Audit de qualité et de performences.docx
+++ b/documents/Audit de qualité et de performences.docx
@@ -1476,12 +1476,12 @@
             <wp:extent cx="1914525" cy="6472238"/>
             <wp:effectExtent b="0" l="0" r="0" t="0"/>
             <wp:wrapSquare wrapText="bothSides" distB="114300" distT="114300" distL="114300" distR="114300"/>
-            <wp:docPr descr="structure.png" id="4" name="image9.png"/>
+            <wp:docPr descr="structure.png" id="4" name="image8.png"/>
             <a:graphic>
               <a:graphicData uri="http://schemas.openxmlformats.org/drawingml/2006/picture">
                 <pic:pic>
                   <pic:nvPicPr>
-                    <pic:cNvPr descr="structure.png" id="0" name="image9.png"/>
+                    <pic:cNvPr descr="structure.png" id="0" name="image8.png"/>
                     <pic:cNvPicPr preferRelativeResize="0"/>
                   </pic:nvPicPr>
                   <pic:blipFill>
@@ -1802,7 +1802,7 @@
       <w:pPr>
         <w:numPr>
           <w:ilvl w:val="0"/>
-          <w:numId w:val="3"/>
+          <w:numId w:val="4"/>
         </w:numPr>
         <w:ind w:left="720" w:hanging="360"/>
         <w:contextualSpacing w:val="1"/>
@@ -1834,7 +1834,7 @@
       <w:pPr>
         <w:numPr>
           <w:ilvl w:val="0"/>
-          <w:numId w:val="3"/>
+          <w:numId w:val="4"/>
         </w:numPr>
         <w:ind w:left="720" w:hanging="360"/>
         <w:contextualSpacing w:val="1"/>
@@ -1866,7 +1866,7 @@
       <w:pPr>
         <w:numPr>
           <w:ilvl w:val="0"/>
-          <w:numId w:val="3"/>
+          <w:numId w:val="4"/>
         </w:numPr>
         <w:ind w:left="720" w:hanging="360"/>
         <w:contextualSpacing w:val="1"/>
@@ -3653,12 +3653,12 @@
           <wp:inline distB="114300" distT="114300" distL="114300" distR="114300">
             <wp:extent cx="5453063" cy="3805108"/>
             <wp:effectExtent b="0" l="0" r="0" t="0"/>
-            <wp:docPr descr="mobile-page-speed-768x536.png" id="2" name="image5.png"/>
+            <wp:docPr descr="mobile-page-speed-768x536.png" id="2" name="image4.png"/>
             <a:graphic>
               <a:graphicData uri="http://schemas.openxmlformats.org/drawingml/2006/picture">
                 <pic:pic>
                   <pic:nvPicPr>
-                    <pic:cNvPr descr="mobile-page-speed-768x536.png" id="0" name="image5.png"/>
+                    <pic:cNvPr descr="mobile-page-speed-768x536.png" id="0" name="image4.png"/>
                     <pic:cNvPicPr preferRelativeResize="0"/>
                   </pic:nvPicPr>
                   <pic:blipFill>
@@ -4140,7 +4140,7 @@
                 <w:b w:val="1"/>
                 <w:rtl w:val="0"/>
               </w:rPr>
-              <w:t xml:space="preserve">/create</w:t>
+              <w:t xml:space="preserve">/users/create</w:t>
             </w:r>
           </w:p>
         </w:tc>
@@ -4178,7 +4178,7 @@
               <w:rPr>
                 <w:rtl w:val="0"/>
               </w:rPr>
-              <w:t xml:space="preserve">255 ms</w:t>
+              <w:t xml:space="preserve">247 ms</w:t>
             </w:r>
           </w:p>
         </w:tc>
@@ -4216,7 +4216,7 @@
               <w:rPr>
                 <w:rtl w:val="0"/>
               </w:rPr>
-              <w:t xml:space="preserve">186 ms</w:t>
+              <w:t xml:space="preserve">187 ms</w:t>
             </w:r>
           </w:p>
         </w:tc>
@@ -4254,7 +4254,7 @@
               <w:rPr>
                 <w:rtl w:val="0"/>
               </w:rPr>
-              <w:t xml:space="preserve">68.7 ms</w:t>
+              <w:t xml:space="preserve">60.2 ms</w:t>
             </w:r>
           </w:p>
         </w:tc>
@@ -4292,7 +4292,7 @@
               <w:rPr>
                 <w:rtl w:val="0"/>
               </w:rPr>
-              <w:t xml:space="preserve">17.7 MB</w:t>
+              <w:t xml:space="preserve">17.8 MB</w:t>
             </w:r>
           </w:p>
         </w:tc>
@@ -4330,7 +4330,7 @@
               <w:rPr>
                 <w:rtl w:val="0"/>
               </w:rPr>
-              <w:t xml:space="preserve">1.28 KB</w:t>
+              <w:t xml:space="preserve">719 B</w:t>
             </w:r>
           </w:p>
         </w:tc>
@@ -4373,7 +4373,7 @@
                 <w:b w:val="1"/>
                 <w:rtl w:val="0"/>
               </w:rPr>
-              <w:t xml:space="preserve">/users/create</w:t>
+              <w:t xml:space="preserve">/tasks/create</w:t>
             </w:r>
           </w:p>
         </w:tc>
@@ -4411,7 +4411,7 @@
               <w:rPr>
                 <w:rtl w:val="0"/>
               </w:rPr>
-              <w:t xml:space="preserve">247 ms</w:t>
+              <w:t xml:space="preserve">250 ms</w:t>
             </w:r>
           </w:p>
         </w:tc>
@@ -4449,7 +4449,7 @@
               <w:rPr>
                 <w:rtl w:val="0"/>
               </w:rPr>
-              <w:t xml:space="preserve">187 ms</w:t>
+              <w:t xml:space="preserve">191 ms</w:t>
             </w:r>
           </w:p>
         </w:tc>
@@ -4487,7 +4487,7 @@
               <w:rPr>
                 <w:rtl w:val="0"/>
               </w:rPr>
-              <w:t xml:space="preserve">60.2 ms</w:t>
+              <w:t xml:space="preserve">59 ms</w:t>
             </w:r>
           </w:p>
         </w:tc>
@@ -4525,7 +4525,7 @@
               <w:rPr>
                 <w:rtl w:val="0"/>
               </w:rPr>
-              <w:t xml:space="preserve">17.8 MB</w:t>
+              <w:t xml:space="preserve">17.7 MB</w:t>
             </w:r>
           </w:p>
         </w:tc>
@@ -4563,7 +4563,7 @@
               <w:rPr>
                 <w:rtl w:val="0"/>
               </w:rPr>
-              <w:t xml:space="preserve">719 B</w:t>
+              <w:t xml:space="preserve">1.28 KB</w:t>
             </w:r>
           </w:p>
         </w:tc>
@@ -4606,7 +4606,7 @@
                 <w:b w:val="1"/>
                 <w:rtl w:val="0"/>
               </w:rPr>
-              <w:t xml:space="preserve">/tasks/create</w:t>
+              <w:t xml:space="preserve">/tasks</w:t>
             </w:r>
           </w:p>
         </w:tc>
@@ -4644,7 +4644,7 @@
               <w:rPr>
                 <w:rtl w:val="0"/>
               </w:rPr>
-              <w:t xml:space="preserve">250 ms</w:t>
+              <w:t xml:space="preserve">351 ms</w:t>
             </w:r>
           </w:p>
         </w:tc>
@@ -4682,7 +4682,7 @@
               <w:rPr>
                 <w:rtl w:val="0"/>
               </w:rPr>
-              <w:t xml:space="preserve">191 ms</w:t>
+              <w:t xml:space="preserve">292 ms</w:t>
             </w:r>
           </w:p>
         </w:tc>
@@ -4720,7 +4720,7 @@
               <w:rPr>
                 <w:rtl w:val="0"/>
               </w:rPr>
-              <w:t xml:space="preserve">59 ms</w:t>
+              <w:t xml:space="preserve">58.9 ms</w:t>
             </w:r>
           </w:p>
         </w:tc>
@@ -4758,7 +4758,7 @@
               <w:rPr>
                 <w:rtl w:val="0"/>
               </w:rPr>
-              <w:t xml:space="preserve">17.7 MB</w:t>
+              <w:t xml:space="preserve">16.3 MB</w:t>
             </w:r>
           </w:p>
         </w:tc>
@@ -4796,7 +4796,7 @@
               <w:rPr>
                 <w:rtl w:val="0"/>
               </w:rPr>
-              <w:t xml:space="preserve">1.28 KB</w:t>
+              <w:t xml:space="preserve">1.39 KB</w:t>
             </w:r>
           </w:p>
         </w:tc>
@@ -4839,7 +4839,7 @@
                 <w:b w:val="1"/>
                 <w:rtl w:val="0"/>
               </w:rPr>
-              <w:t xml:space="preserve">/tasks</w:t>
+              <w:t xml:space="preserve">/login</w:t>
             </w:r>
           </w:p>
         </w:tc>
@@ -4877,7 +4877,7 @@
               <w:rPr>
                 <w:rtl w:val="0"/>
               </w:rPr>
-              <w:t xml:space="preserve">351 ms</w:t>
+              <w:t xml:space="preserve">218 ms</w:t>
             </w:r>
           </w:p>
         </w:tc>
@@ -4915,7 +4915,7 @@
               <w:rPr>
                 <w:rtl w:val="0"/>
               </w:rPr>
-              <w:t xml:space="preserve">292 ms</w:t>
+              <w:t xml:space="preserve">173 ms</w:t>
             </w:r>
           </w:p>
         </w:tc>
@@ -4953,7 +4953,7 @@
               <w:rPr>
                 <w:rtl w:val="0"/>
               </w:rPr>
-              <w:t xml:space="preserve">58.9 ms</w:t>
+              <w:t xml:space="preserve">44.6 ms</w:t>
             </w:r>
           </w:p>
         </w:tc>
@@ -4991,7 +4991,7 @@
               <w:rPr>
                 <w:rtl w:val="0"/>
               </w:rPr>
-              <w:t xml:space="preserve">16.3 MB</w:t>
+              <w:t xml:space="preserve">8.96 MB</w:t>
             </w:r>
           </w:p>
         </w:tc>
@@ -5029,7 +5029,7 @@
               <w:rPr>
                 <w:rtl w:val="0"/>
               </w:rPr>
-              <w:t xml:space="preserve">1.39 KB</w:t>
+              <w:t xml:space="preserve">0 B</w:t>
             </w:r>
           </w:p>
         </w:tc>
@@ -5072,7 +5072,7 @@
                 <w:b w:val="1"/>
                 <w:rtl w:val="0"/>
               </w:rPr>
-              <w:t xml:space="preserve">/login</w:t>
+              <w:t xml:space="preserve">/</w:t>
             </w:r>
           </w:p>
         </w:tc>
@@ -5110,7 +5110,7 @@
               <w:rPr>
                 <w:rtl w:val="0"/>
               </w:rPr>
-              <w:t xml:space="preserve">218 ms</w:t>
+              <w:t xml:space="preserve">244 ms</w:t>
             </w:r>
           </w:p>
         </w:tc>
@@ -5148,7 +5148,7 @@
               <w:rPr>
                 <w:rtl w:val="0"/>
               </w:rPr>
-              <w:t xml:space="preserve">173 ms</w:t>
+              <w:t xml:space="preserve">193 ms</w:t>
             </w:r>
           </w:p>
         </w:tc>
@@ -5186,7 +5186,7 @@
               <w:rPr>
                 <w:rtl w:val="0"/>
               </w:rPr>
-              <w:t xml:space="preserve">44.6 ms</w:t>
+              <w:t xml:space="preserve">50.2</w:t>
             </w:r>
           </w:p>
         </w:tc>
@@ -5224,7 +5224,7 @@
               <w:rPr>
                 <w:rtl w:val="0"/>
               </w:rPr>
-              <w:t xml:space="preserve">8.96 MB</w:t>
+              <w:t xml:space="preserve">14.1 MB</w:t>
             </w:r>
           </w:p>
         </w:tc>
@@ -5262,7 +5262,759 @@
               <w:rPr>
                 <w:rtl w:val="0"/>
               </w:rPr>
-              <w:t xml:space="preserve">0 B</w:t>
+              <w:t xml:space="preserve">719 B</w:t>
+            </w:r>
+          </w:p>
+        </w:tc>
+      </w:tr>
+    </w:tbl>
+    <w:p>
+      <w:pPr>
+        <w:contextualSpacing w:val="0"/>
+        <w:rPr/>
+      </w:pPr>
+      <w:r>
+        <w:rPr>
+          <w:rtl w:val="0"/>
+        </w:rPr>
+      </w:r>
+    </w:p>
+    <w:p>
+      <w:pPr>
+        <w:contextualSpacing w:val="0"/>
+        <w:rPr/>
+      </w:pPr>
+      <w:r>
+        <w:rPr>
+          <w:rtl w:val="0"/>
+        </w:rPr>
+      </w:r>
+    </w:p>
+    <w:p>
+      <w:pPr>
+        <w:contextualSpacing w:val="0"/>
+        <w:rPr/>
+      </w:pPr>
+      <w:r>
+        <w:rPr>
+          <w:rtl w:val="0"/>
+        </w:rPr>
+        <w:t xml:space="preserve">Comme le montre le tableau récapitulatif ci-dessus, les temps d’exécutions côté serveur sont très raisonnables. </w:t>
+      </w:r>
+    </w:p>
+    <w:p>
+      <w:pPr>
+        <w:contextualSpacing w:val="0"/>
+        <w:rPr/>
+      </w:pPr>
+      <w:r>
+        <w:rPr>
+          <w:rtl w:val="0"/>
+        </w:rPr>
+        <w:t xml:space="preserve">Ces résultats restent à pondérer tout de même, car testés en local. Ils ne laissent cependant pas voir de problème particulier côté serveur.</w:t>
+      </w:r>
+    </w:p>
+    <w:p>
+      <w:pPr>
+        <w:contextualSpacing w:val="0"/>
+        <w:rPr/>
+      </w:pPr>
+      <w:r>
+        <w:rPr>
+          <w:rtl w:val="0"/>
+        </w:rPr>
+      </w:r>
+    </w:p>
+    <w:p>
+      <w:pPr>
+        <w:contextualSpacing w:val="0"/>
+        <w:rPr/>
+      </w:pPr>
+      <w:r>
+        <w:rPr>
+          <w:rtl w:val="0"/>
+        </w:rPr>
+        <w:t xml:space="preserve">Cependant, il serait sûrement bienvenue d’utiliser les capacités de </w:t>
+      </w:r>
+      <w:hyperlink r:id="rId16">
+        <w:r>
+          <w:rPr>
+            <w:color w:val="1155cc"/>
+            <w:u w:val="single"/>
+            <w:rtl w:val="0"/>
+          </w:rPr>
+          <w:t xml:space="preserve">cache de symfony</w:t>
+        </w:r>
+      </w:hyperlink>
+      <w:r>
+        <w:rPr>
+          <w:rtl w:val="0"/>
+        </w:rPr>
+        <w:t xml:space="preserve"> voire </w:t>
+      </w:r>
+      <w:hyperlink r:id="rId17">
+        <w:r>
+          <w:rPr>
+            <w:color w:val="1155cc"/>
+            <w:u w:val="single"/>
+            <w:rtl w:val="0"/>
+          </w:rPr>
+          <w:t xml:space="preserve">varnish</w:t>
+        </w:r>
+      </w:hyperlink>
+      <w:r>
+        <w:rPr>
+          <w:rtl w:val="0"/>
+        </w:rPr>
+        <w:t xml:space="preserve">, afin de prévenir à l’avance d’éventuels problèmes de surcharge sur le serveur lors de la mise en production. D’autant plus que le site n’en est qu’au début de son développement, et risque bien de s’enrichir en terme de fonctionnalités, donc de devenir plus lourd à traiter côté serveur.</w:t>
+      </w:r>
+    </w:p>
+    <w:p>
+      <w:pPr>
+        <w:contextualSpacing w:val="0"/>
+        <w:rPr/>
+      </w:pPr>
+      <w:r>
+        <w:rPr>
+          <w:rtl w:val="0"/>
+        </w:rPr>
+      </w:r>
+    </w:p>
+    <w:p>
+      <w:pPr>
+        <w:contextualSpacing w:val="0"/>
+        <w:rPr/>
+      </w:pPr>
+      <w:r>
+        <w:rPr>
+          <w:rtl w:val="0"/>
+        </w:rPr>
+        <w:t xml:space="preserve">L’utilisation du </w:t>
+      </w:r>
+      <w:hyperlink r:id="rId18">
+        <w:r>
+          <w:rPr>
+            <w:color w:val="1155cc"/>
+            <w:u w:val="single"/>
+            <w:rtl w:val="0"/>
+          </w:rPr>
+          <w:t xml:space="preserve">cache doctrine</w:t>
+        </w:r>
+      </w:hyperlink>
+      <w:r>
+        <w:rPr>
+          <w:rtl w:val="0"/>
+        </w:rPr>
+        <w:t xml:space="preserve"> peut aussi être une bonne pratique. Elle permet de diminuer le nombre de requêtes à la base de données, et donc d'accélérer grandement le traitement côté serveur.</w:t>
+      </w:r>
+    </w:p>
+    <w:p>
+      <w:pPr>
+        <w:contextualSpacing w:val="0"/>
+        <w:rPr/>
+      </w:pPr>
+      <w:r>
+        <w:rPr>
+          <w:rtl w:val="0"/>
+        </w:rPr>
+        <w:t xml:space="preserve">Pour finir, il serait une très bonne pratique, que d’intégrer les tests de performances aux tests unitaires, </w:t>
+      </w:r>
+      <w:hyperlink r:id="rId19">
+        <w:r>
+          <w:rPr>
+            <w:color w:val="1155cc"/>
+            <w:u w:val="single"/>
+            <w:rtl w:val="0"/>
+          </w:rPr>
+          <w:t xml:space="preserve">comme décrit dans la documentation de blackfire</w:t>
+        </w:r>
+      </w:hyperlink>
+      <w:r>
+        <w:rPr>
+          <w:rtl w:val="0"/>
+        </w:rPr>
+        <w:t xml:space="preserve">. Ceci permettant de diminuer les risques qu’une future release ne cause des soucis de latence sur le serveur.</w:t>
+      </w:r>
+    </w:p>
+    <w:p>
+      <w:pPr>
+        <w:pStyle w:val="Heading2"/>
+        <w:ind w:firstLine="720"/>
+        <w:contextualSpacing w:val="0"/>
+        <w:rPr/>
+      </w:pPr>
+      <w:bookmarkStart w:colFirst="0" w:colLast="0" w:name="_d8f647rqhm4t" w:id="23"/>
+      <w:bookmarkEnd w:id="23"/>
+      <w:r>
+        <w:rPr>
+          <w:rtl w:val="0"/>
+        </w:rPr>
+        <w:t xml:space="preserve">2 - 3 : Frontend :</w:t>
+      </w:r>
+    </w:p>
+    <w:p>
+      <w:pPr>
+        <w:contextualSpacing w:val="0"/>
+        <w:rPr/>
+      </w:pPr>
+      <w:r>
+        <w:rPr>
+          <w:rtl w:val="0"/>
+        </w:rPr>
+        <w:t xml:space="preserve">Chercher à obtenir des métriques sur une application hébergées en local, ne serait pas représentatif. Ce qui fait le temps d'exécution côté frontend, c’est le temps d’exécution du navigateur, mais aussi et surtout les temps de transfert sur le réseau, que nous ne pouvons pas mesurer en local.</w:t>
+      </w:r>
+    </w:p>
+    <w:p>
+      <w:pPr>
+        <w:contextualSpacing w:val="0"/>
+        <w:rPr/>
+      </w:pPr>
+      <w:r>
+        <w:rPr>
+          <w:rtl w:val="0"/>
+        </w:rPr>
+        <w:t xml:space="preserve">Cela n’empêche cependant pas de relever quelques points.</w:t>
+      </w:r>
+    </w:p>
+    <w:p>
+      <w:pPr>
+        <w:contextualSpacing w:val="0"/>
+        <w:rPr/>
+      </w:pPr>
+      <w:r>
+        <w:rPr>
+          <w:rtl w:val="0"/>
+        </w:rPr>
+      </w:r>
+    </w:p>
+    <w:p>
+      <w:pPr>
+        <w:contextualSpacing w:val="0"/>
+        <w:rPr/>
+      </w:pPr>
+      <w:r>
+        <w:rPr>
+          <w:rtl w:val="0"/>
+        </w:rPr>
+        <w:t xml:space="preserve">Tout d’abord, les fichiers jquery et bootstrap sont hébergés en local. Il est mieux conseillé de travailler avec des fichiers appelés depuis un CDN. Ceci évite de surcharger son propre serveur, permet de télécharger ces fichiers depuis des serveurs puissants, disposant d’une très bonne connection, et d’un très bon temps de réponse, et pour finir, si le navigateur est déjà passé sur un site faisant appel à ce CDN, il disposera des fichiers en cache et n’ira donc pas du tout les chercher sur le réseau.</w:t>
+      </w:r>
+    </w:p>
+    <w:p>
+      <w:pPr>
+        <w:contextualSpacing w:val="0"/>
+        <w:rPr/>
+      </w:pPr>
+      <w:r>
+        <w:rPr>
+          <w:rtl w:val="0"/>
+        </w:rPr>
+      </w:r>
+    </w:p>
+    <w:p>
+      <w:pPr>
+        <w:contextualSpacing w:val="0"/>
+        <w:rPr/>
+      </w:pPr>
+      <w:r>
+        <w:rPr>
+          <w:rtl w:val="0"/>
+        </w:rPr>
+        <w:t xml:space="preserve">Ensuite, les fichiers CSS et JS ne sont ni minifiés, ni regroupés. Du coup, l’appel à chaque fichier se fera séparément, ce qui augmente significativement le temps de transfert, et ont une taille individuelle plus importante que s’ils avaient été minifiés, ce qui tend encore à augmenter les temps de transfert.</w:t>
+      </w:r>
+    </w:p>
+    <w:p>
+      <w:pPr>
+        <w:contextualSpacing w:val="0"/>
+        <w:rPr/>
+      </w:pPr>
+      <w:r>
+        <w:rPr>
+          <w:rtl w:val="0"/>
+        </w:rPr>
+        <w:t xml:space="preserve">Afin de répondre à ces problématiques, il peut, par exemple être utilisé l’outil </w:t>
+      </w:r>
+      <w:hyperlink r:id="rId20">
+        <w:r>
+          <w:rPr>
+            <w:color w:val="1155cc"/>
+            <w:u w:val="single"/>
+            <w:rtl w:val="0"/>
+          </w:rPr>
+          <w:t xml:space="preserve">GULP</w:t>
+        </w:r>
+      </w:hyperlink>
+      <w:r>
+        <w:rPr>
+          <w:rtl w:val="0"/>
+        </w:rPr>
+        <w:t xml:space="preserve"> afin d’automatiser ces tâches. Un très bon article est disponible sur cette page : </w:t>
+      </w:r>
+      <w:hyperlink r:id="rId21">
+        <w:r>
+          <w:rPr>
+            <w:color w:val="1155cc"/>
+            <w:u w:val="single"/>
+            <w:rtl w:val="0"/>
+          </w:rPr>
+          <w:t xml:space="preserve">https://blog.pabuisson.com/2014/05/automatisez-workflow-avec-gulpjs/</w:t>
+        </w:r>
+      </w:hyperlink>
+      <w:r>
+        <w:rPr>
+          <w:rtl w:val="0"/>
+        </w:rPr>
+      </w:r>
+    </w:p>
+    <w:p>
+      <w:pPr>
+        <w:pStyle w:val="Heading1"/>
+        <w:contextualSpacing w:val="0"/>
+        <w:rPr/>
+      </w:pPr>
+      <w:bookmarkStart w:colFirst="0" w:colLast="0" w:name="_tfb9c1ey4he4" w:id="24"/>
+      <w:bookmarkEnd w:id="24"/>
+      <w:r>
+        <w:rPr>
+          <w:rtl w:val="0"/>
+        </w:rPr>
+        <w:t xml:space="preserve">3 -Conclusions : </w:t>
+      </w:r>
+    </w:p>
+    <w:p>
+      <w:pPr>
+        <w:contextualSpacing w:val="0"/>
+        <w:rPr/>
+      </w:pPr>
+      <w:r>
+        <w:rPr>
+          <w:rtl w:val="0"/>
+        </w:rPr>
+        <w:t xml:space="preserve">Pour conclure, les principaux besoins en termes de refactoring, sont d’ordre qualitatif. J’irai un peu plus loin en disant qu’il serait risqué de mettre en production l’application dans l’état actuel des choses. </w:t>
+      </w:r>
+    </w:p>
+    <w:p>
+      <w:pPr>
+        <w:contextualSpacing w:val="0"/>
+        <w:rPr/>
+      </w:pPr>
+      <w:r>
+        <w:rPr>
+          <w:rtl w:val="0"/>
+        </w:rPr>
+        <w:t xml:space="preserve">La performance n’est pas à laisser en reste, mais aucun problème n’a été relevé pour l’instant. Cependant certaines améliorations pourraient être menées de manière préventive. Ceci afin d’apporter une meilleure expérience utilisateur, et éviter les éventuels risques de surcharge sur le serveur en cas de fort trafic.</w:t>
+      </w:r>
+    </w:p>
+    <w:p>
+      <w:pPr>
+        <w:contextualSpacing w:val="0"/>
+        <w:rPr/>
+      </w:pPr>
+      <w:r>
+        <w:rPr>
+          <w:rtl w:val="0"/>
+        </w:rPr>
+      </w:r>
+    </w:p>
+    <w:p>
+      <w:pPr>
+        <w:contextualSpacing w:val="0"/>
+        <w:jc w:val="center"/>
+        <w:rPr>
+          <w:b w:val="1"/>
+          <w:sz w:val="60"/>
+          <w:szCs w:val="60"/>
+          <w:u w:val="single"/>
+        </w:rPr>
+      </w:pPr>
+      <w:r>
+        <w:rPr>
+          <w:b w:val="1"/>
+          <w:sz w:val="60"/>
+          <w:szCs w:val="60"/>
+          <w:u w:val="single"/>
+          <w:rtl w:val="0"/>
+        </w:rPr>
+        <w:t xml:space="preserve">Annexe :</w:t>
+      </w:r>
+    </w:p>
+    <w:p>
+      <w:pPr>
+        <w:contextualSpacing w:val="0"/>
+        <w:rPr/>
+      </w:pPr>
+      <w:r>
+        <w:rPr>
+          <w:rtl w:val="0"/>
+        </w:rPr>
+      </w:r>
+    </w:p>
+    <w:p>
+      <w:pPr>
+        <w:contextualSpacing w:val="0"/>
+        <w:rPr/>
+      </w:pPr>
+      <w:r>
+        <w:rPr>
+          <w:rtl w:val="0"/>
+        </w:rPr>
+        <w:t xml:space="preserve">Après avoir mis en place quelques recommandations, de ce document, une nouvelle analyse de performance à été réalisée.</w:t>
+      </w:r>
+    </w:p>
+    <w:p>
+      <w:pPr>
+        <w:contextualSpacing w:val="0"/>
+        <w:rPr/>
+      </w:pPr>
+      <w:r>
+        <w:rPr>
+          <w:rtl w:val="0"/>
+        </w:rPr>
+        <w:t xml:space="preserve">Il a été implémenté :</w:t>
+      </w:r>
+    </w:p>
+    <w:p>
+      <w:pPr>
+        <w:numPr>
+          <w:ilvl w:val="0"/>
+          <w:numId w:val="3"/>
+        </w:numPr>
+        <w:ind w:left="720" w:hanging="360"/>
+        <w:contextualSpacing w:val="1"/>
+        <w:rPr>
+          <w:u w:val="none"/>
+        </w:rPr>
+      </w:pPr>
+      <w:r>
+        <w:rPr>
+          <w:rtl w:val="0"/>
+        </w:rPr>
+        <w:t xml:space="preserve">L’appel à un CDN pour les librairies Bootstrap et JQuery.</w:t>
+      </w:r>
+    </w:p>
+    <w:p>
+      <w:pPr>
+        <w:numPr>
+          <w:ilvl w:val="0"/>
+          <w:numId w:val="3"/>
+        </w:numPr>
+        <w:ind w:left="720" w:hanging="360"/>
+        <w:contextualSpacing w:val="1"/>
+        <w:rPr>
+          <w:u w:val="none"/>
+        </w:rPr>
+      </w:pPr>
+      <w:r>
+        <w:rPr>
+          <w:rtl w:val="0"/>
+        </w:rPr>
+        <w:t xml:space="preserve">Mise en place du cache doctrine.</w:t>
+      </w:r>
+    </w:p>
+    <w:p>
+      <w:pPr>
+        <w:numPr>
+          <w:ilvl w:val="0"/>
+          <w:numId w:val="3"/>
+        </w:numPr>
+        <w:ind w:left="720" w:hanging="360"/>
+        <w:contextualSpacing w:val="1"/>
+        <w:rPr>
+          <w:u w:val="none"/>
+        </w:rPr>
+      </w:pPr>
+      <w:r>
+        <w:rPr>
+          <w:rtl w:val="0"/>
+        </w:rPr>
+        <w:t xml:space="preserve">Mise en place du cache Symfony.</w:t>
+      </w:r>
+    </w:p>
+    <w:p>
+      <w:pPr>
+        <w:numPr>
+          <w:ilvl w:val="0"/>
+          <w:numId w:val="3"/>
+        </w:numPr>
+        <w:ind w:left="720" w:hanging="360"/>
+        <w:contextualSpacing w:val="1"/>
+        <w:rPr>
+          <w:u w:val="none"/>
+        </w:rPr>
+      </w:pPr>
+      <w:r>
+        <w:rPr>
+          <w:rtl w:val="0"/>
+        </w:rPr>
+        <w:t xml:space="preserve">Améliorations de qualité de code (</w:t>
+      </w:r>
+      <w:hyperlink r:id="rId22">
+        <w:r>
+          <w:rPr>
+            <w:color w:val="1155cc"/>
+            <w:u w:val="single"/>
+            <w:rtl w:val="0"/>
+          </w:rPr>
+          <w:t xml:space="preserve">sensiolabInsight</w:t>
+        </w:r>
+      </w:hyperlink>
+      <w:r>
+        <w:rPr>
+          <w:rtl w:val="0"/>
+        </w:rPr>
+        <w:t xml:space="preserve">).</w:t>
+      </w:r>
+    </w:p>
+    <w:p>
+      <w:pPr>
+        <w:contextualSpacing w:val="0"/>
+        <w:rPr/>
+      </w:pPr>
+      <w:r>
+        <w:rPr>
+          <w:rtl w:val="0"/>
+        </w:rPr>
+        <w:t xml:space="preserve">Ceci nous permet de relever de nouvelles métriques, et de les comparer aux anciennes :</w:t>
+      </w:r>
+    </w:p>
+    <w:p>
+      <w:pPr>
+        <w:contextualSpacing w:val="0"/>
+        <w:rPr/>
+      </w:pPr>
+      <w:r>
+        <w:rPr>
+          <w:rtl w:val="0"/>
+        </w:rPr>
+      </w:r>
+    </w:p>
+    <w:p>
+      <w:pPr>
+        <w:contextualSpacing w:val="0"/>
+        <w:rPr/>
+      </w:pPr>
+      <w:r>
+        <w:rPr>
+          <w:rtl w:val="0"/>
+        </w:rPr>
+      </w:r>
+    </w:p>
+    <w:tbl>
+      <w:tblPr>
+        <w:tblStyle w:val="Table2"/>
+        <w:tblW w:w="9015.0" w:type="dxa"/>
+        <w:jc w:val="left"/>
+        <w:tblInd w:w="100.0" w:type="pct"/>
+        <w:tblBorders>
+          <w:top w:color="000000" w:space="0" w:sz="8" w:val="single"/>
+          <w:left w:color="000000" w:space="0" w:sz="8" w:val="single"/>
+          <w:bottom w:color="000000" w:space="0" w:sz="8" w:val="single"/>
+          <w:right w:color="000000" w:space="0" w:sz="8" w:val="single"/>
+          <w:insideH w:color="000000" w:space="0" w:sz="8" w:val="single"/>
+          <w:insideV w:color="000000" w:space="0" w:sz="8" w:val="single"/>
+        </w:tblBorders>
+        <w:tblLayout w:type="fixed"/>
+        <w:tblLook w:val="0600"/>
+      </w:tblPr>
+      <w:tblGrid>
+        <w:gridCol w:w="1635"/>
+        <w:gridCol w:w="1755"/>
+        <w:gridCol w:w="1875"/>
+        <w:gridCol w:w="2085"/>
+        <w:gridCol w:w="1665"/>
+        <w:tblGridChange w:id="0">
+          <w:tblGrid>
+            <w:gridCol w:w="1635"/>
+            <w:gridCol w:w="1755"/>
+            <w:gridCol w:w="1875"/>
+            <w:gridCol w:w="2085"/>
+            <w:gridCol w:w="1665"/>
+          </w:tblGrid>
+        </w:tblGridChange>
+      </w:tblGrid>
+      <w:tr>
+        <w:tc>
+          <w:tcPr>
+            <w:shd w:fill="auto" w:val="clear"/>
+            <w:tcMar>
+              <w:top w:w="100.0" w:type="dxa"/>
+              <w:left w:w="100.0" w:type="dxa"/>
+              <w:bottom w:w="100.0" w:type="dxa"/>
+              <w:right w:w="100.0" w:type="dxa"/>
+            </w:tcMar>
+            <w:vAlign w:val="top"/>
+          </w:tcPr>
+          <w:p>
+            <w:pPr>
+              <w:widowControl w:val="0"/>
+              <w:spacing w:line="240" w:lineRule="auto"/>
+              <w:contextualSpacing w:val="0"/>
+              <w:jc w:val="center"/>
+              <w:rPr>
+                <w:b w:val="1"/>
+              </w:rPr>
+            </w:pPr>
+            <w:r>
+              <w:rPr>
+                <w:b w:val="1"/>
+                <w:rtl w:val="0"/>
+              </w:rPr>
+              <w:t xml:space="preserve">URI</w:t>
+            </w:r>
+          </w:p>
+        </w:tc>
+        <w:tc>
+          <w:tcPr>
+            <w:shd w:fill="auto" w:val="clear"/>
+            <w:tcMar>
+              <w:top w:w="100.0" w:type="dxa"/>
+              <w:left w:w="100.0" w:type="dxa"/>
+              <w:bottom w:w="100.0" w:type="dxa"/>
+              <w:right w:w="100.0" w:type="dxa"/>
+            </w:tcMar>
+            <w:vAlign w:val="top"/>
+          </w:tcPr>
+          <w:p>
+            <w:pPr>
+              <w:widowControl w:val="0"/>
+              <w:spacing w:line="240" w:lineRule="auto"/>
+              <w:contextualSpacing w:val="0"/>
+              <w:jc w:val="center"/>
+              <w:rPr>
+                <w:b w:val="1"/>
+              </w:rPr>
+            </w:pPr>
+            <w:r>
+              <w:rPr>
+                <w:b w:val="1"/>
+                <w:rtl w:val="0"/>
+              </w:rPr>
+              <w:t xml:space="preserve">Temps execution (Ancien)</w:t>
+            </w:r>
+          </w:p>
+        </w:tc>
+        <w:tc>
+          <w:tcPr>
+            <w:shd w:fill="auto" w:val="clear"/>
+            <w:tcMar>
+              <w:top w:w="100.0" w:type="dxa"/>
+              <w:left w:w="100.0" w:type="dxa"/>
+              <w:bottom w:w="100.0" w:type="dxa"/>
+              <w:right w:w="100.0" w:type="dxa"/>
+            </w:tcMar>
+            <w:vAlign w:val="top"/>
+          </w:tcPr>
+          <w:p>
+            <w:pPr>
+              <w:widowControl w:val="0"/>
+              <w:spacing w:line="240" w:lineRule="auto"/>
+              <w:contextualSpacing w:val="0"/>
+              <w:jc w:val="center"/>
+              <w:rPr>
+                <w:b w:val="1"/>
+              </w:rPr>
+            </w:pPr>
+            <w:r>
+              <w:rPr>
+                <w:b w:val="1"/>
+                <w:rtl w:val="0"/>
+              </w:rPr>
+              <w:t xml:space="preserve">Temps execution (Nouveau)</w:t>
+            </w:r>
+          </w:p>
+        </w:tc>
+        <w:tc>
+          <w:tcPr>
+            <w:shd w:fill="auto" w:val="clear"/>
+            <w:tcMar>
+              <w:top w:w="100.0" w:type="dxa"/>
+              <w:left w:w="100.0" w:type="dxa"/>
+              <w:bottom w:w="100.0" w:type="dxa"/>
+              <w:right w:w="100.0" w:type="dxa"/>
+            </w:tcMar>
+            <w:vAlign w:val="top"/>
+          </w:tcPr>
+          <w:p>
+            <w:pPr>
+              <w:widowControl w:val="0"/>
+              <w:spacing w:line="240" w:lineRule="auto"/>
+              <w:contextualSpacing w:val="0"/>
+              <w:jc w:val="center"/>
+              <w:rPr>
+                <w:b w:val="1"/>
+              </w:rPr>
+            </w:pPr>
+            <w:r>
+              <w:rPr>
+                <w:b w:val="1"/>
+                <w:rtl w:val="0"/>
+              </w:rPr>
+              <w:t xml:space="preserve">Evolution</w:t>
+            </w:r>
+          </w:p>
+          <w:p>
+            <w:pPr>
+              <w:widowControl w:val="0"/>
+              <w:spacing w:line="240" w:lineRule="auto"/>
+              <w:contextualSpacing w:val="0"/>
+              <w:jc w:val="center"/>
+              <w:rPr>
+                <w:b w:val="1"/>
+              </w:rPr>
+            </w:pPr>
+            <w:r>
+              <w:rPr>
+                <w:b w:val="1"/>
+                <w:rtl w:val="0"/>
+              </w:rPr>
+              <w:t xml:space="preserve">(ms)</w:t>
+            </w:r>
+          </w:p>
+        </w:tc>
+        <w:tc>
+          <w:tcPr>
+            <w:shd w:fill="auto" w:val="clear"/>
+            <w:tcMar>
+              <w:top w:w="100.0" w:type="dxa"/>
+              <w:left w:w="100.0" w:type="dxa"/>
+              <w:bottom w:w="100.0" w:type="dxa"/>
+              <w:right w:w="100.0" w:type="dxa"/>
+            </w:tcMar>
+            <w:vAlign w:val="top"/>
+          </w:tcPr>
+          <w:p>
+            <w:pPr>
+              <w:widowControl w:val="0"/>
+              <w:spacing w:line="240" w:lineRule="auto"/>
+              <w:contextualSpacing w:val="0"/>
+              <w:jc w:val="center"/>
+              <w:rPr>
+                <w:b w:val="1"/>
+              </w:rPr>
+            </w:pPr>
+            <w:r>
+              <w:rPr>
+                <w:b w:val="1"/>
+                <w:rtl w:val="0"/>
+              </w:rPr>
+              <w:t xml:space="preserve">Evolution</w:t>
+            </w:r>
+          </w:p>
+          <w:p>
+            <w:pPr>
+              <w:widowControl w:val="0"/>
+              <w:spacing w:line="240" w:lineRule="auto"/>
+              <w:contextualSpacing w:val="0"/>
+              <w:jc w:val="center"/>
+              <w:rPr>
+                <w:b w:val="1"/>
+              </w:rPr>
+            </w:pPr>
+            <w:r>
+              <w:rPr>
+                <w:b w:val="1"/>
+                <w:rtl w:val="0"/>
+              </w:rPr>
+              <w:t xml:space="preserve">(baisse en %)</w:t>
             </w:r>
           </w:p>
         </w:tc>
@@ -5281,19 +6033,8 @@
           </w:tcPr>
           <w:p>
             <w:pPr>
-              <w:keepNext w:val="0"/>
-              <w:keepLines w:val="0"/>
               <w:widowControl w:val="0"/>
-              <w:pBdr>
-                <w:top w:space="0" w:sz="0" w:val="nil"/>
-                <w:left w:space="0" w:sz="0" w:val="nil"/>
-                <w:bottom w:space="0" w:sz="0" w:val="nil"/>
-                <w:right w:space="0" w:sz="0" w:val="nil"/>
-                <w:between w:space="0" w:sz="0" w:val="nil"/>
-              </w:pBdr>
-              <w:shd w:fill="auto" w:val="clear"/>
-              <w:spacing w:after="0" w:before="0" w:line="240" w:lineRule="auto"/>
-              <w:ind w:left="0" w:right="0" w:firstLine="0"/>
+              <w:spacing w:line="240" w:lineRule="auto"/>
               <w:contextualSpacing w:val="0"/>
               <w:jc w:val="left"/>
               <w:rPr>
@@ -5305,7 +6046,7 @@
                 <w:b w:val="1"/>
                 <w:rtl w:val="0"/>
               </w:rPr>
-              <w:t xml:space="preserve">/</w:t>
+              <w:t xml:space="preserve">/users/create</w:t>
             </w:r>
           </w:p>
         </w:tc>
@@ -5322,19 +6063,8 @@
           </w:tcPr>
           <w:p>
             <w:pPr>
-              <w:keepNext w:val="0"/>
-              <w:keepLines w:val="0"/>
               <w:widowControl w:val="0"/>
-              <w:pBdr>
-                <w:top w:space="0" w:sz="0" w:val="nil"/>
-                <w:left w:space="0" w:sz="0" w:val="nil"/>
-                <w:bottom w:space="0" w:sz="0" w:val="nil"/>
-                <w:right w:space="0" w:sz="0" w:val="nil"/>
-                <w:between w:space="0" w:sz="0" w:val="nil"/>
-              </w:pBdr>
-              <w:shd w:fill="auto" w:val="clear"/>
-              <w:spacing w:after="0" w:before="0" w:line="240" w:lineRule="auto"/>
-              <w:ind w:left="0" w:right="0" w:firstLine="0"/>
+              <w:spacing w:line="240" w:lineRule="auto"/>
               <w:contextualSpacing w:val="0"/>
               <w:jc w:val="center"/>
               <w:rPr/>
@@ -5343,7 +6073,7 @@
               <w:rPr>
                 <w:rtl w:val="0"/>
               </w:rPr>
-              <w:t xml:space="preserve">244 ms</w:t>
+              <w:t xml:space="preserve">247 ms</w:t>
             </w:r>
           </w:p>
         </w:tc>
@@ -5360,19 +6090,8 @@
           </w:tcPr>
           <w:p>
             <w:pPr>
-              <w:keepNext w:val="0"/>
-              <w:keepLines w:val="0"/>
               <w:widowControl w:val="0"/>
-              <w:pBdr>
-                <w:top w:space="0" w:sz="0" w:val="nil"/>
-                <w:left w:space="0" w:sz="0" w:val="nil"/>
-                <w:bottom w:space="0" w:sz="0" w:val="nil"/>
-                <w:right w:space="0" w:sz="0" w:val="nil"/>
-                <w:between w:space="0" w:sz="0" w:val="nil"/>
-              </w:pBdr>
-              <w:shd w:fill="auto" w:val="clear"/>
-              <w:spacing w:after="0" w:before="0" w:line="240" w:lineRule="auto"/>
-              <w:ind w:left="0" w:right="0" w:firstLine="0"/>
+              <w:spacing w:line="240" w:lineRule="auto"/>
               <w:contextualSpacing w:val="0"/>
               <w:jc w:val="center"/>
               <w:rPr/>
@@ -5381,7 +6100,7 @@
               <w:rPr>
                 <w:rtl w:val="0"/>
               </w:rPr>
-              <w:t xml:space="preserve">193 ms</w:t>
+              <w:t xml:space="preserve">19 ms</w:t>
             </w:r>
           </w:p>
         </w:tc>
@@ -5398,28 +6117,20 @@
           </w:tcPr>
           <w:p>
             <w:pPr>
-              <w:keepNext w:val="0"/>
-              <w:keepLines w:val="0"/>
               <w:widowControl w:val="0"/>
-              <w:pBdr>
-                <w:top w:space="0" w:sz="0" w:val="nil"/>
-                <w:left w:space="0" w:sz="0" w:val="nil"/>
-                <w:bottom w:space="0" w:sz="0" w:val="nil"/>
-                <w:right w:space="0" w:sz="0" w:val="nil"/>
-                <w:between w:space="0" w:sz="0" w:val="nil"/>
-              </w:pBdr>
-              <w:shd w:fill="auto" w:val="clear"/>
-              <w:spacing w:after="0" w:before="0" w:line="240" w:lineRule="auto"/>
-              <w:ind w:left="0" w:right="0" w:firstLine="0"/>
+              <w:spacing w:line="240" w:lineRule="auto"/>
               <w:contextualSpacing w:val="0"/>
               <w:jc w:val="center"/>
-              <w:rPr/>
+              <w:rPr>
+                <w:color w:val="ff0000"/>
+              </w:rPr>
             </w:pPr>
             <w:r>
               <w:rPr>
-                <w:rtl w:val="0"/>
-              </w:rPr>
-              <w:t xml:space="preserve">50.2</w:t>
+                <w:color w:val="ff0000"/>
+                <w:rtl w:val="0"/>
+              </w:rPr>
+              <w:t xml:space="preserve">-228  ms</w:t>
             </w:r>
           </w:p>
         </w:tc>
@@ -5436,19 +6147,8 @@
           </w:tcPr>
           <w:p>
             <w:pPr>
-              <w:keepNext w:val="0"/>
-              <w:keepLines w:val="0"/>
               <w:widowControl w:val="0"/>
-              <w:pBdr>
-                <w:top w:space="0" w:sz="0" w:val="nil"/>
-                <w:left w:space="0" w:sz="0" w:val="nil"/>
-                <w:bottom w:space="0" w:sz="0" w:val="nil"/>
-                <w:right w:space="0" w:sz="0" w:val="nil"/>
-                <w:between w:space="0" w:sz="0" w:val="nil"/>
-              </w:pBdr>
-              <w:shd w:fill="auto" w:val="clear"/>
-              <w:spacing w:after="0" w:before="0" w:line="240" w:lineRule="auto"/>
-              <w:ind w:left="0" w:right="0" w:firstLine="0"/>
+              <w:spacing w:line="240" w:lineRule="auto"/>
               <w:contextualSpacing w:val="0"/>
               <w:jc w:val="center"/>
               <w:rPr/>
@@ -5457,7 +6157,39 @@
               <w:rPr>
                 <w:rtl w:val="0"/>
               </w:rPr>
-              <w:t xml:space="preserve">14.1 MB</w:t>
+              <w:t xml:space="preserve">1300 %</w:t>
+            </w:r>
+          </w:p>
+        </w:tc>
+      </w:tr>
+      <w:tr>
+        <w:tc>
+          <w:tcPr>
+            <w:shd w:fill="auto" w:val="clear"/>
+            <w:tcMar>
+              <w:top w:w="100.0" w:type="dxa"/>
+              <w:left w:w="100.0" w:type="dxa"/>
+              <w:bottom w:w="100.0" w:type="dxa"/>
+              <w:right w:w="100.0" w:type="dxa"/>
+            </w:tcMar>
+            <w:vAlign w:val="top"/>
+          </w:tcPr>
+          <w:p>
+            <w:pPr>
+              <w:widowControl w:val="0"/>
+              <w:spacing w:line="240" w:lineRule="auto"/>
+              <w:contextualSpacing w:val="0"/>
+              <w:jc w:val="left"/>
+              <w:rPr>
+                <w:b w:val="1"/>
+              </w:rPr>
+            </w:pPr>
+            <w:r>
+              <w:rPr>
+                <w:b w:val="1"/>
+                <w:rtl w:val="0"/>
+              </w:rPr>
+              <w:t xml:space="preserve">/tasks/create</w:t>
             </w:r>
           </w:p>
         </w:tc>
@@ -5474,19 +6206,8 @@
           </w:tcPr>
           <w:p>
             <w:pPr>
-              <w:keepNext w:val="0"/>
-              <w:keepLines w:val="0"/>
               <w:widowControl w:val="0"/>
-              <w:pBdr>
-                <w:top w:space="0" w:sz="0" w:val="nil"/>
-                <w:left w:space="0" w:sz="0" w:val="nil"/>
-                <w:bottom w:space="0" w:sz="0" w:val="nil"/>
-                <w:right w:space="0" w:sz="0" w:val="nil"/>
-                <w:between w:space="0" w:sz="0" w:val="nil"/>
-              </w:pBdr>
-              <w:shd w:fill="auto" w:val="clear"/>
-              <w:spacing w:after="0" w:before="0" w:line="240" w:lineRule="auto"/>
-              <w:ind w:left="0" w:right="0" w:firstLine="0"/>
+              <w:spacing w:line="240" w:lineRule="auto"/>
               <w:contextualSpacing w:val="0"/>
               <w:jc w:val="center"/>
               <w:rPr/>
@@ -5495,7 +6216,520 @@
               <w:rPr>
                 <w:rtl w:val="0"/>
               </w:rPr>
-              <w:t xml:space="preserve">719 B</w:t>
+              <w:t xml:space="preserve">250 ms</w:t>
+            </w:r>
+          </w:p>
+        </w:tc>
+        <w:tc>
+          <w:tcPr>
+            <w:shd w:fill="auto" w:val="clear"/>
+            <w:tcMar>
+              <w:top w:w="100.0" w:type="dxa"/>
+              <w:left w:w="100.0" w:type="dxa"/>
+              <w:bottom w:w="100.0" w:type="dxa"/>
+              <w:right w:w="100.0" w:type="dxa"/>
+            </w:tcMar>
+            <w:vAlign w:val="top"/>
+          </w:tcPr>
+          <w:p>
+            <w:pPr>
+              <w:widowControl w:val="0"/>
+              <w:spacing w:line="240" w:lineRule="auto"/>
+              <w:contextualSpacing w:val="0"/>
+              <w:jc w:val="center"/>
+              <w:rPr/>
+            </w:pPr>
+            <w:r>
+              <w:rPr>
+                <w:rtl w:val="0"/>
+              </w:rPr>
+              <w:t xml:space="preserve">20.4 ms</w:t>
+            </w:r>
+          </w:p>
+        </w:tc>
+        <w:tc>
+          <w:tcPr>
+            <w:shd w:fill="auto" w:val="clear"/>
+            <w:tcMar>
+              <w:top w:w="100.0" w:type="dxa"/>
+              <w:left w:w="100.0" w:type="dxa"/>
+              <w:bottom w:w="100.0" w:type="dxa"/>
+              <w:right w:w="100.0" w:type="dxa"/>
+            </w:tcMar>
+            <w:vAlign w:val="top"/>
+          </w:tcPr>
+          <w:p>
+            <w:pPr>
+              <w:widowControl w:val="0"/>
+              <w:spacing w:line="240" w:lineRule="auto"/>
+              <w:contextualSpacing w:val="0"/>
+              <w:jc w:val="center"/>
+              <w:rPr>
+                <w:color w:val="ff0000"/>
+              </w:rPr>
+            </w:pPr>
+            <w:r>
+              <w:rPr>
+                <w:color w:val="ff0000"/>
+                <w:rtl w:val="0"/>
+              </w:rPr>
+              <w:t xml:space="preserve">-229.6 ms</w:t>
+            </w:r>
+          </w:p>
+        </w:tc>
+        <w:tc>
+          <w:tcPr>
+            <w:shd w:fill="auto" w:val="clear"/>
+            <w:tcMar>
+              <w:top w:w="100.0" w:type="dxa"/>
+              <w:left w:w="100.0" w:type="dxa"/>
+              <w:bottom w:w="100.0" w:type="dxa"/>
+              <w:right w:w="100.0" w:type="dxa"/>
+            </w:tcMar>
+            <w:vAlign w:val="top"/>
+          </w:tcPr>
+          <w:p>
+            <w:pPr>
+              <w:widowControl w:val="0"/>
+              <w:spacing w:line="240" w:lineRule="auto"/>
+              <w:contextualSpacing w:val="0"/>
+              <w:jc w:val="center"/>
+              <w:rPr/>
+            </w:pPr>
+            <w:r>
+              <w:rPr>
+                <w:rtl w:val="0"/>
+              </w:rPr>
+              <w:t xml:space="preserve">1225 %</w:t>
+            </w:r>
+          </w:p>
+        </w:tc>
+      </w:tr>
+      <w:tr>
+        <w:tc>
+          <w:tcPr>
+            <w:shd w:fill="auto" w:val="clear"/>
+            <w:tcMar>
+              <w:top w:w="100.0" w:type="dxa"/>
+              <w:left w:w="100.0" w:type="dxa"/>
+              <w:bottom w:w="100.0" w:type="dxa"/>
+              <w:right w:w="100.0" w:type="dxa"/>
+            </w:tcMar>
+            <w:vAlign w:val="top"/>
+          </w:tcPr>
+          <w:p>
+            <w:pPr>
+              <w:widowControl w:val="0"/>
+              <w:spacing w:line="240" w:lineRule="auto"/>
+              <w:contextualSpacing w:val="0"/>
+              <w:jc w:val="left"/>
+              <w:rPr>
+                <w:b w:val="1"/>
+              </w:rPr>
+            </w:pPr>
+            <w:r>
+              <w:rPr>
+                <w:b w:val="1"/>
+                <w:rtl w:val="0"/>
+              </w:rPr>
+              <w:t xml:space="preserve">/tasks</w:t>
+            </w:r>
+          </w:p>
+        </w:tc>
+        <w:tc>
+          <w:tcPr>
+            <w:shd w:fill="auto" w:val="clear"/>
+            <w:tcMar>
+              <w:top w:w="100.0" w:type="dxa"/>
+              <w:left w:w="100.0" w:type="dxa"/>
+              <w:bottom w:w="100.0" w:type="dxa"/>
+              <w:right w:w="100.0" w:type="dxa"/>
+            </w:tcMar>
+            <w:vAlign w:val="top"/>
+          </w:tcPr>
+          <w:p>
+            <w:pPr>
+              <w:widowControl w:val="0"/>
+              <w:spacing w:line="240" w:lineRule="auto"/>
+              <w:contextualSpacing w:val="0"/>
+              <w:jc w:val="center"/>
+              <w:rPr/>
+            </w:pPr>
+            <w:r>
+              <w:rPr>
+                <w:rtl w:val="0"/>
+              </w:rPr>
+              <w:t xml:space="preserve">351 ms</w:t>
+            </w:r>
+          </w:p>
+        </w:tc>
+        <w:tc>
+          <w:tcPr>
+            <w:shd w:fill="auto" w:val="clear"/>
+            <w:tcMar>
+              <w:top w:w="100.0" w:type="dxa"/>
+              <w:left w:w="100.0" w:type="dxa"/>
+              <w:bottom w:w="100.0" w:type="dxa"/>
+              <w:right w:w="100.0" w:type="dxa"/>
+            </w:tcMar>
+            <w:vAlign w:val="top"/>
+          </w:tcPr>
+          <w:p>
+            <w:pPr>
+              <w:widowControl w:val="0"/>
+              <w:spacing w:line="240" w:lineRule="auto"/>
+              <w:contextualSpacing w:val="0"/>
+              <w:jc w:val="center"/>
+              <w:rPr/>
+            </w:pPr>
+            <w:r>
+              <w:rPr>
+                <w:rtl w:val="0"/>
+              </w:rPr>
+              <w:t xml:space="preserve">20 ms</w:t>
+            </w:r>
+          </w:p>
+        </w:tc>
+        <w:tc>
+          <w:tcPr>
+            <w:shd w:fill="auto" w:val="clear"/>
+            <w:tcMar>
+              <w:top w:w="100.0" w:type="dxa"/>
+              <w:left w:w="100.0" w:type="dxa"/>
+              <w:bottom w:w="100.0" w:type="dxa"/>
+              <w:right w:w="100.0" w:type="dxa"/>
+            </w:tcMar>
+            <w:vAlign w:val="top"/>
+          </w:tcPr>
+          <w:p>
+            <w:pPr>
+              <w:widowControl w:val="0"/>
+              <w:spacing w:line="240" w:lineRule="auto"/>
+              <w:contextualSpacing w:val="0"/>
+              <w:jc w:val="center"/>
+              <w:rPr>
+                <w:color w:val="ff0000"/>
+              </w:rPr>
+            </w:pPr>
+            <w:r>
+              <w:rPr>
+                <w:color w:val="ff0000"/>
+                <w:rtl w:val="0"/>
+              </w:rPr>
+              <w:t xml:space="preserve">-331 ms</w:t>
+            </w:r>
+          </w:p>
+        </w:tc>
+        <w:tc>
+          <w:tcPr>
+            <w:shd w:fill="auto" w:val="clear"/>
+            <w:tcMar>
+              <w:top w:w="100.0" w:type="dxa"/>
+              <w:left w:w="100.0" w:type="dxa"/>
+              <w:bottom w:w="100.0" w:type="dxa"/>
+              <w:right w:w="100.0" w:type="dxa"/>
+            </w:tcMar>
+            <w:vAlign w:val="top"/>
+          </w:tcPr>
+          <w:p>
+            <w:pPr>
+              <w:widowControl w:val="0"/>
+              <w:spacing w:line="240" w:lineRule="auto"/>
+              <w:contextualSpacing w:val="0"/>
+              <w:jc w:val="center"/>
+              <w:rPr/>
+            </w:pPr>
+            <w:r>
+              <w:rPr>
+                <w:rtl w:val="0"/>
+              </w:rPr>
+              <w:t xml:space="preserve">1755 %</w:t>
+            </w:r>
+          </w:p>
+        </w:tc>
+      </w:tr>
+      <w:tr>
+        <w:tc>
+          <w:tcPr>
+            <w:shd w:fill="auto" w:val="clear"/>
+            <w:tcMar>
+              <w:top w:w="100.0" w:type="dxa"/>
+              <w:left w:w="100.0" w:type="dxa"/>
+              <w:bottom w:w="100.0" w:type="dxa"/>
+              <w:right w:w="100.0" w:type="dxa"/>
+            </w:tcMar>
+            <w:vAlign w:val="top"/>
+          </w:tcPr>
+          <w:p>
+            <w:pPr>
+              <w:widowControl w:val="0"/>
+              <w:spacing w:line="240" w:lineRule="auto"/>
+              <w:contextualSpacing w:val="0"/>
+              <w:jc w:val="left"/>
+              <w:rPr>
+                <w:b w:val="1"/>
+              </w:rPr>
+            </w:pPr>
+            <w:r>
+              <w:rPr>
+                <w:b w:val="1"/>
+                <w:rtl w:val="0"/>
+              </w:rPr>
+              <w:t xml:space="preserve">/login</w:t>
+            </w:r>
+          </w:p>
+        </w:tc>
+        <w:tc>
+          <w:tcPr>
+            <w:shd w:fill="auto" w:val="clear"/>
+            <w:tcMar>
+              <w:top w:w="100.0" w:type="dxa"/>
+              <w:left w:w="100.0" w:type="dxa"/>
+              <w:bottom w:w="100.0" w:type="dxa"/>
+              <w:right w:w="100.0" w:type="dxa"/>
+            </w:tcMar>
+            <w:vAlign w:val="top"/>
+          </w:tcPr>
+          <w:p>
+            <w:pPr>
+              <w:widowControl w:val="0"/>
+              <w:spacing w:line="240" w:lineRule="auto"/>
+              <w:contextualSpacing w:val="0"/>
+              <w:jc w:val="center"/>
+              <w:rPr/>
+            </w:pPr>
+            <w:r>
+              <w:rPr>
+                <w:rtl w:val="0"/>
+              </w:rPr>
+              <w:t xml:space="preserve">218 ms</w:t>
+            </w:r>
+          </w:p>
+        </w:tc>
+        <w:tc>
+          <w:tcPr>
+            <w:shd w:fill="auto" w:val="clear"/>
+            <w:tcMar>
+              <w:top w:w="100.0" w:type="dxa"/>
+              <w:left w:w="100.0" w:type="dxa"/>
+              <w:bottom w:w="100.0" w:type="dxa"/>
+              <w:right w:w="100.0" w:type="dxa"/>
+            </w:tcMar>
+            <w:vAlign w:val="top"/>
+          </w:tcPr>
+          <w:p>
+            <w:pPr>
+              <w:widowControl w:val="0"/>
+              <w:spacing w:line="240" w:lineRule="auto"/>
+              <w:contextualSpacing w:val="0"/>
+              <w:jc w:val="center"/>
+              <w:rPr/>
+            </w:pPr>
+            <w:r>
+              <w:rPr>
+                <w:rtl w:val="0"/>
+              </w:rPr>
+              <w:t xml:space="preserve">19.7 ms</w:t>
+            </w:r>
+          </w:p>
+        </w:tc>
+        <w:tc>
+          <w:tcPr>
+            <w:shd w:fill="auto" w:val="clear"/>
+            <w:tcMar>
+              <w:top w:w="100.0" w:type="dxa"/>
+              <w:left w:w="100.0" w:type="dxa"/>
+              <w:bottom w:w="100.0" w:type="dxa"/>
+              <w:right w:w="100.0" w:type="dxa"/>
+            </w:tcMar>
+            <w:vAlign w:val="top"/>
+          </w:tcPr>
+          <w:p>
+            <w:pPr>
+              <w:widowControl w:val="0"/>
+              <w:spacing w:line="240" w:lineRule="auto"/>
+              <w:contextualSpacing w:val="0"/>
+              <w:jc w:val="center"/>
+              <w:rPr>
+                <w:color w:val="ff0000"/>
+              </w:rPr>
+            </w:pPr>
+            <w:r>
+              <w:rPr>
+                <w:color w:val="ff0000"/>
+                <w:rtl w:val="0"/>
+              </w:rPr>
+              <w:t xml:space="preserve">-198.3 ms</w:t>
+            </w:r>
+          </w:p>
+        </w:tc>
+        <w:tc>
+          <w:tcPr>
+            <w:shd w:fill="auto" w:val="clear"/>
+            <w:tcMar>
+              <w:top w:w="100.0" w:type="dxa"/>
+              <w:left w:w="100.0" w:type="dxa"/>
+              <w:bottom w:w="100.0" w:type="dxa"/>
+              <w:right w:w="100.0" w:type="dxa"/>
+            </w:tcMar>
+            <w:vAlign w:val="top"/>
+          </w:tcPr>
+          <w:p>
+            <w:pPr>
+              <w:widowControl w:val="0"/>
+              <w:spacing w:line="240" w:lineRule="auto"/>
+              <w:contextualSpacing w:val="0"/>
+              <w:jc w:val="center"/>
+              <w:rPr/>
+            </w:pPr>
+            <w:r>
+              <w:rPr>
+                <w:rtl w:val="0"/>
+              </w:rPr>
+              <w:t xml:space="preserve">1106 %</w:t>
+            </w:r>
+          </w:p>
+        </w:tc>
+      </w:tr>
+      <w:tr>
+        <w:tc>
+          <w:tcPr>
+            <w:shd w:fill="auto" w:val="clear"/>
+            <w:tcMar>
+              <w:top w:w="100.0" w:type="dxa"/>
+              <w:left w:w="100.0" w:type="dxa"/>
+              <w:bottom w:w="100.0" w:type="dxa"/>
+              <w:right w:w="100.0" w:type="dxa"/>
+            </w:tcMar>
+            <w:vAlign w:val="top"/>
+          </w:tcPr>
+          <w:p>
+            <w:pPr>
+              <w:widowControl w:val="0"/>
+              <w:spacing w:line="240" w:lineRule="auto"/>
+              <w:contextualSpacing w:val="0"/>
+              <w:jc w:val="left"/>
+              <w:rPr>
+                <w:b w:val="1"/>
+              </w:rPr>
+            </w:pPr>
+            <w:r>
+              <w:rPr>
+                <w:b w:val="1"/>
+                <w:rtl w:val="0"/>
+              </w:rPr>
+              <w:t xml:space="preserve">/</w:t>
+            </w:r>
+          </w:p>
+        </w:tc>
+        <w:tc>
+          <w:tcPr>
+            <w:shd w:fill="auto" w:val="clear"/>
+            <w:tcMar>
+              <w:top w:w="100.0" w:type="dxa"/>
+              <w:left w:w="100.0" w:type="dxa"/>
+              <w:bottom w:w="100.0" w:type="dxa"/>
+              <w:right w:w="100.0" w:type="dxa"/>
+            </w:tcMar>
+            <w:vAlign w:val="top"/>
+          </w:tcPr>
+          <w:p>
+            <w:pPr>
+              <w:widowControl w:val="0"/>
+              <w:spacing w:line="240" w:lineRule="auto"/>
+              <w:contextualSpacing w:val="0"/>
+              <w:jc w:val="center"/>
+              <w:rPr/>
+            </w:pPr>
+            <w:r>
+              <w:rPr>
+                <w:rtl w:val="0"/>
+              </w:rPr>
+              <w:t xml:space="preserve">244 ms</w:t>
+            </w:r>
+          </w:p>
+        </w:tc>
+        <w:tc>
+          <w:tcPr>
+            <w:shd w:fill="auto" w:val="clear"/>
+            <w:tcMar>
+              <w:top w:w="100.0" w:type="dxa"/>
+              <w:left w:w="100.0" w:type="dxa"/>
+              <w:bottom w:w="100.0" w:type="dxa"/>
+              <w:right w:w="100.0" w:type="dxa"/>
+            </w:tcMar>
+            <w:vAlign w:val="top"/>
+          </w:tcPr>
+          <w:p>
+            <w:pPr>
+              <w:widowControl w:val="0"/>
+              <w:spacing w:line="240" w:lineRule="auto"/>
+              <w:contextualSpacing w:val="0"/>
+              <w:jc w:val="center"/>
+              <w:rPr/>
+            </w:pPr>
+            <w:r>
+              <w:rPr>
+                <w:rtl w:val="0"/>
+              </w:rPr>
+              <w:t xml:space="preserve">24.7 ms</w:t>
+            </w:r>
+          </w:p>
+        </w:tc>
+        <w:tc>
+          <w:tcPr>
+            <w:shd w:fill="auto" w:val="clear"/>
+            <w:tcMar>
+              <w:top w:w="100.0" w:type="dxa"/>
+              <w:left w:w="100.0" w:type="dxa"/>
+              <w:bottom w:w="100.0" w:type="dxa"/>
+              <w:right w:w="100.0" w:type="dxa"/>
+            </w:tcMar>
+            <w:vAlign w:val="top"/>
+          </w:tcPr>
+          <w:p>
+            <w:pPr>
+              <w:widowControl w:val="0"/>
+              <w:spacing w:line="240" w:lineRule="auto"/>
+              <w:contextualSpacing w:val="0"/>
+              <w:jc w:val="center"/>
+              <w:rPr>
+                <w:color w:val="ff0000"/>
+              </w:rPr>
+            </w:pPr>
+            <w:r>
+              <w:rPr>
+                <w:color w:val="ff0000"/>
+                <w:rtl w:val="0"/>
+              </w:rPr>
+              <w:t xml:space="preserve">-219.3 ms</w:t>
+            </w:r>
+          </w:p>
+        </w:tc>
+        <w:tc>
+          <w:tcPr>
+            <w:shd w:fill="auto" w:val="clear"/>
+            <w:tcMar>
+              <w:top w:w="100.0" w:type="dxa"/>
+              <w:left w:w="100.0" w:type="dxa"/>
+              <w:bottom w:w="100.0" w:type="dxa"/>
+              <w:right w:w="100.0" w:type="dxa"/>
+            </w:tcMar>
+            <w:vAlign w:val="top"/>
+          </w:tcPr>
+          <w:p>
+            <w:pPr>
+              <w:widowControl w:val="0"/>
+              <w:spacing w:line="240" w:lineRule="auto"/>
+              <w:contextualSpacing w:val="0"/>
+              <w:jc w:val="center"/>
+              <w:rPr/>
+            </w:pPr>
+            <w:r>
+              <w:rPr>
+                <w:rtl w:val="0"/>
+              </w:rPr>
+              <w:t xml:space="preserve">988 %</w:t>
             </w:r>
           </w:p>
         </w:tc>
@@ -5521,315 +6755,30 @@
         <w:rPr>
           <w:rtl w:val="0"/>
         </w:rPr>
-        <w:t xml:space="preserve">Comme le montre le tableau récapitulatif ci-dessus, les temps d’exécutions côté serveur sont très raisonnables. </w:t>
-      </w:r>
-    </w:p>
-    <w:p>
-      <w:pPr>
-        <w:contextualSpacing w:val="0"/>
-        <w:rPr/>
-      </w:pPr>
-      <w:r>
-        <w:rPr>
-          <w:rtl w:val="0"/>
-        </w:rPr>
-        <w:t xml:space="preserve">Ces résultats restent à pondérer tout de même, car testés en local. Ils ne laissent cependant pas voir de problème particulier côté serveur.</w:t>
-      </w:r>
-    </w:p>
-    <w:p>
-      <w:pPr>
-        <w:contextualSpacing w:val="0"/>
-        <w:rPr/>
-      </w:pPr>
-      <w:r>
-        <w:rPr>
-          <w:rtl w:val="0"/>
-        </w:rPr>
-      </w:r>
-    </w:p>
-    <w:p>
-      <w:pPr>
-        <w:contextualSpacing w:val="0"/>
-        <w:rPr/>
-      </w:pPr>
-      <w:r>
-        <w:rPr>
-          <w:rtl w:val="0"/>
-        </w:rPr>
-        <w:t xml:space="preserve">Cependant, il serait sûrement bienvenue d’utiliser les capacités de </w:t>
-      </w:r>
-      <w:hyperlink r:id="rId16">
-        <w:r>
-          <w:rPr>
-            <w:color w:val="1155cc"/>
-            <w:u w:val="single"/>
-            <w:rtl w:val="0"/>
-          </w:rPr>
-          <w:t xml:space="preserve">cache de symfony</w:t>
-        </w:r>
-      </w:hyperlink>
-      <w:r>
-        <w:rPr>
-          <w:rtl w:val="0"/>
-        </w:rPr>
-        <w:t xml:space="preserve"> voire </w:t>
-      </w:r>
-      <w:hyperlink r:id="rId17">
-        <w:r>
-          <w:rPr>
-            <w:color w:val="1155cc"/>
-            <w:u w:val="single"/>
-            <w:rtl w:val="0"/>
-          </w:rPr>
-          <w:t xml:space="preserve">varnish</w:t>
-        </w:r>
-      </w:hyperlink>
-      <w:r>
-        <w:rPr>
-          <w:rtl w:val="0"/>
-        </w:rPr>
-        <w:t xml:space="preserve">, afin de prévenir à l’avance d’éventuels problèmes de surcharge sur le serveur lors de la mise en production. D’autant plus que le site n’en est qu’au début de son développement, et risque bien de s’enrichir en terme de fonctionnalités, donc de devenir plus lourd à traiter côté serveur.</w:t>
-      </w:r>
-    </w:p>
-    <w:p>
-      <w:pPr>
-        <w:contextualSpacing w:val="0"/>
-        <w:rPr/>
-      </w:pPr>
-      <w:r>
-        <w:rPr>
-          <w:rtl w:val="0"/>
-        </w:rPr>
-      </w:r>
-    </w:p>
-    <w:p>
-      <w:pPr>
-        <w:contextualSpacing w:val="0"/>
-        <w:rPr/>
-      </w:pPr>
-      <w:r>
-        <w:rPr>
-          <w:rtl w:val="0"/>
-        </w:rPr>
-        <w:t xml:space="preserve">L’utilisation du </w:t>
-      </w:r>
-      <w:hyperlink r:id="rId18">
-        <w:r>
-          <w:rPr>
-            <w:color w:val="1155cc"/>
-            <w:u w:val="single"/>
-            <w:rtl w:val="0"/>
-          </w:rPr>
-          <w:t xml:space="preserve">cache doctrine</w:t>
-        </w:r>
-      </w:hyperlink>
-      <w:r>
-        <w:rPr>
-          <w:rtl w:val="0"/>
-        </w:rPr>
-        <w:t xml:space="preserve"> peut aussi être une bonne pratique. Elle permet de diminuer le nombre de requêtes à la base de données, et donc d'accélérer grandement le traitement côté serveur.</w:t>
-      </w:r>
-    </w:p>
-    <w:p>
-      <w:pPr>
-        <w:contextualSpacing w:val="0"/>
-        <w:rPr/>
-      </w:pPr>
-      <w:r>
-        <w:rPr>
-          <w:rtl w:val="0"/>
-        </w:rPr>
-        <w:t xml:space="preserve">Pour finir, il serait une très bonne pratique, que d’intégrer les tests de performances aux tests unitaires, </w:t>
-      </w:r>
-      <w:hyperlink r:id="rId19">
-        <w:r>
-          <w:rPr>
-            <w:color w:val="1155cc"/>
-            <w:u w:val="single"/>
-            <w:rtl w:val="0"/>
-          </w:rPr>
-          <w:t xml:space="preserve">comme décrit dans la documentation de blackfire</w:t>
-        </w:r>
-      </w:hyperlink>
-      <w:r>
-        <w:rPr>
-          <w:rtl w:val="0"/>
-        </w:rPr>
-        <w:t xml:space="preserve">. Ceci permettant de diminuer les risques qu’une future release ne cause des soucis de latence sur le serveur.</w:t>
-      </w:r>
-    </w:p>
-    <w:p>
-      <w:pPr>
-        <w:pStyle w:val="Heading2"/>
-        <w:ind w:firstLine="720"/>
-        <w:contextualSpacing w:val="0"/>
-        <w:rPr/>
-      </w:pPr>
-      <w:bookmarkStart w:colFirst="0" w:colLast="0" w:name="_d8f647rqhm4t" w:id="23"/>
-      <w:bookmarkEnd w:id="23"/>
-      <w:r>
-        <w:rPr>
-          <w:rtl w:val="0"/>
-        </w:rPr>
-        <w:t xml:space="preserve">2 - 3 : Frontend :</w:t>
-      </w:r>
-    </w:p>
-    <w:p>
-      <w:pPr>
-        <w:contextualSpacing w:val="0"/>
-        <w:rPr/>
-      </w:pPr>
-      <w:r>
-        <w:rPr>
-          <w:rtl w:val="0"/>
-        </w:rPr>
-        <w:t xml:space="preserve">Chercher à obtenir des métriques sur une application hébergées en local, ne serait pas représentatif. Ce qui fait le temps d'exécution côté frontend, c’est le temps d’exécution du navigateur, mais aussi et surtout les temps de transfert sur le réseau, que nous ne pouvons pas mesurer en local.</w:t>
-      </w:r>
-    </w:p>
-    <w:p>
-      <w:pPr>
-        <w:contextualSpacing w:val="0"/>
-        <w:rPr/>
-      </w:pPr>
-      <w:r>
-        <w:rPr>
-          <w:rtl w:val="0"/>
-        </w:rPr>
-        <w:t xml:space="preserve">Cela n’empêche cependant pas de relever quelques points.</w:t>
-      </w:r>
-    </w:p>
-    <w:p>
-      <w:pPr>
-        <w:contextualSpacing w:val="0"/>
-        <w:rPr/>
-      </w:pPr>
-      <w:r>
-        <w:rPr>
-          <w:rtl w:val="0"/>
-        </w:rPr>
-      </w:r>
-    </w:p>
-    <w:p>
-      <w:pPr>
-        <w:contextualSpacing w:val="0"/>
-        <w:rPr/>
-      </w:pPr>
-      <w:r>
-        <w:rPr>
-          <w:rtl w:val="0"/>
-        </w:rPr>
-        <w:t xml:space="preserve">Tout d’abord, les fichiers jquery et bootstrap sont hébergés en local. Il est mieux conseillé de travailler avec des fichiers appelés depuis un CDN. Ceci évite de surcharger son propre serveur, permet de télécharger ces fichiers depuis des serveurs puissants, disposant d’une très bonne connection, et d’un très bon temps de réponse, et pour finir, si le navigateur est déjà passé sur un site faisant appel à ce CDN, il disposera des fichiers en cache et n’ira donc pas du tout les chercher sur le réseau.</w:t>
-      </w:r>
-    </w:p>
-    <w:p>
-      <w:pPr>
-        <w:contextualSpacing w:val="0"/>
-        <w:rPr/>
-      </w:pPr>
-      <w:r>
-        <w:rPr>
-          <w:rtl w:val="0"/>
-        </w:rPr>
-      </w:r>
-    </w:p>
-    <w:p>
-      <w:pPr>
-        <w:contextualSpacing w:val="0"/>
-        <w:rPr/>
-      </w:pPr>
-      <w:r>
-        <w:rPr>
-          <w:rtl w:val="0"/>
-        </w:rPr>
-        <w:t xml:space="preserve">Ensuite, les fichiers CSS et JS ne sont ni minifiés, ni regroupés. Du coup, l’appel à chaque fichier se fera séparément, ce qui augmente significativement le temps de transfert, et ont une taille individuelle plus importante que s’ils avaient été minifiés, ce qui tend encore à augmenter les temps de transfert.</w:t>
-      </w:r>
-    </w:p>
-    <w:p>
-      <w:pPr>
-        <w:contextualSpacing w:val="0"/>
-        <w:rPr/>
-      </w:pPr>
-      <w:r>
-        <w:rPr>
-          <w:rtl w:val="0"/>
-        </w:rPr>
-        <w:t xml:space="preserve">Afin de répondre à ces problématiques, il peut, par exemple être utilisé l’outil </w:t>
-      </w:r>
-      <w:hyperlink r:id="rId20">
-        <w:r>
-          <w:rPr>
-            <w:color w:val="1155cc"/>
-            <w:u w:val="single"/>
-            <w:rtl w:val="0"/>
-          </w:rPr>
-          <w:t xml:space="preserve">GULP</w:t>
-        </w:r>
-      </w:hyperlink>
-      <w:r>
-        <w:rPr>
-          <w:rtl w:val="0"/>
-        </w:rPr>
-        <w:t xml:space="preserve"> afin d’automatiser ces tâches. Un très bon article est disponible sur cette page : </w:t>
-      </w:r>
-      <w:hyperlink r:id="rId21">
-        <w:r>
-          <w:rPr>
-            <w:color w:val="1155cc"/>
-            <w:u w:val="single"/>
-            <w:rtl w:val="0"/>
-          </w:rPr>
-          <w:t xml:space="preserve">https://blog.pabuisson.com/2014/05/automatisez-workflow-avec-gulpjs/</w:t>
-        </w:r>
-      </w:hyperlink>
-      <w:r>
-        <w:rPr>
-          <w:rtl w:val="0"/>
-        </w:rPr>
-      </w:r>
-    </w:p>
-    <w:p>
-      <w:pPr>
-        <w:pStyle w:val="Heading1"/>
-        <w:contextualSpacing w:val="0"/>
-        <w:rPr/>
-      </w:pPr>
-      <w:bookmarkStart w:colFirst="0" w:colLast="0" w:name="_tfb9c1ey4he4" w:id="24"/>
-      <w:bookmarkEnd w:id="24"/>
-      <w:r>
-        <w:rPr>
-          <w:rtl w:val="0"/>
-        </w:rPr>
-        <w:t xml:space="preserve">3 -Conclusions : </w:t>
-      </w:r>
-    </w:p>
-    <w:p>
-      <w:pPr>
-        <w:contextualSpacing w:val="0"/>
-        <w:rPr/>
-      </w:pPr>
-      <w:r>
-        <w:rPr>
-          <w:rtl w:val="0"/>
-        </w:rPr>
-        <w:t xml:space="preserve">Pour conclure, les principaux besoins en termes de refactoring, sont d’ordre qualitatif. J’irai un peu plus loin en disant qu’il serait risqué de mettre en production l’application dans l’état actuel des choses. </w:t>
-      </w:r>
-    </w:p>
-    <w:p>
-      <w:pPr>
-        <w:contextualSpacing w:val="0"/>
-        <w:rPr/>
-      </w:pPr>
-      <w:r>
-        <w:rPr>
-          <w:rtl w:val="0"/>
-        </w:rPr>
-        <w:t xml:space="preserve">La performance n’est pas à laisser en reste, mais aucun problème n’a été relevé pour l’instant. Cependant certaines améliorations pourraient être menées de manière préventive. Ceci afin d’apporter une meilleure expérience utilisateur, et éviter les éventuels risques de surcharge sur le serveur en cas de fort trafic.</w:t>
+        <w:t xml:space="preserve">Comme nous pouvons le voir dans les relevés de métriques ci-dessus, la baisse est considérable. En moyenne, une requête s’exécute 12.7 fois plus rapidement qu’avant, côté serveur. </w:t>
+      </w:r>
+    </w:p>
+    <w:p>
+      <w:pPr>
+        <w:contextualSpacing w:val="0"/>
+        <w:rPr/>
+      </w:pPr>
+      <w:r>
+        <w:rPr>
+          <w:rtl w:val="0"/>
+        </w:rPr>
+        <w:t xml:space="preserve">Tout simplement, car, grâce au cache, la page appelée n’est pas régénérée à chaque requête, mais issu du cache directement en mémoire. Elle ne sera régénérée qu’en cas d’invalidation (délai expiré ou modification de son contenu).</w:t>
+      </w:r>
+      <w:r>
+        <w:rPr>
+          <w:rtl w:val="0"/>
+        </w:rPr>
       </w:r>
     </w:p>
     <w:sectPr>
-      <w:headerReference r:id="rId22" w:type="default"/>
-      <w:footerReference r:id="rId23" w:type="default"/>
-      <w:footerReference r:id="rId24" w:type="first"/>
+      <w:headerReference r:id="rId23" w:type="default"/>
+      <w:footerReference r:id="rId24" w:type="default"/>
+      <w:footerReference r:id="rId25" w:type="first"/>
       <w:pgSz w:h="16834" w:w="11909"/>
       <w:pgMar w:bottom="1440" w:top="1440" w:left="1440" w:right="1440" w:header="0"/>
       <w:pgNumType w:start="0"/>
@@ -5906,12 +6855,12 @@
         <wp:inline distB="114300" distT="114300" distL="114300" distR="114300">
           <wp:extent cx="1566863" cy="1065467"/>
           <wp:effectExtent b="0" l="0" r="0" t="0"/>
-          <wp:docPr descr="Groupe 8.png" id="1" name="image2.png"/>
+          <wp:docPr descr="Groupe 8.png" id="1" name="image3.png"/>
           <a:graphic>
             <a:graphicData uri="http://schemas.openxmlformats.org/drawingml/2006/picture">
               <pic:pic>
                 <pic:nvPicPr>
-                  <pic:cNvPr descr="Groupe 8.png" id="0" name="image2.png"/>
+                  <pic:cNvPr descr="Groupe 8.png" id="0" name="image3.png"/>
                   <pic:cNvPicPr preferRelativeResize="0"/>
                 </pic:nvPicPr>
                 <pic:blipFill>
@@ -6276,6 +7225,116 @@
       </w:rPr>
     </w:lvl>
   </w:abstractNum>
+  <w:abstractNum w:abstractNumId="4">
+    <w:lvl w:ilvl="0">
+      <w:start w:val="1"/>
+      <w:numFmt w:val="bullet"/>
+      <w:lvlText w:val="-"/>
+      <w:lvlJc w:val="left"/>
+      <w:pPr>
+        <w:ind w:left="720" w:hanging="360"/>
+      </w:pPr>
+      <w:rPr>
+        <w:u w:val="none"/>
+      </w:rPr>
+    </w:lvl>
+    <w:lvl w:ilvl="1">
+      <w:start w:val="1"/>
+      <w:numFmt w:val="bullet"/>
+      <w:lvlText w:val="-"/>
+      <w:lvlJc w:val="left"/>
+      <w:pPr>
+        <w:ind w:left="1440" w:hanging="360"/>
+      </w:pPr>
+      <w:rPr>
+        <w:u w:val="none"/>
+      </w:rPr>
+    </w:lvl>
+    <w:lvl w:ilvl="2">
+      <w:start w:val="1"/>
+      <w:numFmt w:val="bullet"/>
+      <w:lvlText w:val="-"/>
+      <w:lvlJc w:val="left"/>
+      <w:pPr>
+        <w:ind w:left="2160" w:hanging="360"/>
+      </w:pPr>
+      <w:rPr>
+        <w:u w:val="none"/>
+      </w:rPr>
+    </w:lvl>
+    <w:lvl w:ilvl="3">
+      <w:start w:val="1"/>
+      <w:numFmt w:val="bullet"/>
+      <w:lvlText w:val="-"/>
+      <w:lvlJc w:val="left"/>
+      <w:pPr>
+        <w:ind w:left="2880" w:hanging="360"/>
+      </w:pPr>
+      <w:rPr>
+        <w:u w:val="none"/>
+      </w:rPr>
+    </w:lvl>
+    <w:lvl w:ilvl="4">
+      <w:start w:val="1"/>
+      <w:numFmt w:val="bullet"/>
+      <w:lvlText w:val="-"/>
+      <w:lvlJc w:val="left"/>
+      <w:pPr>
+        <w:ind w:left="3600" w:hanging="360"/>
+      </w:pPr>
+      <w:rPr>
+        <w:u w:val="none"/>
+      </w:rPr>
+    </w:lvl>
+    <w:lvl w:ilvl="5">
+      <w:start w:val="1"/>
+      <w:numFmt w:val="bullet"/>
+      <w:lvlText w:val="-"/>
+      <w:lvlJc w:val="left"/>
+      <w:pPr>
+        <w:ind w:left="4320" w:hanging="360"/>
+      </w:pPr>
+      <w:rPr>
+        <w:u w:val="none"/>
+      </w:rPr>
+    </w:lvl>
+    <w:lvl w:ilvl="6">
+      <w:start w:val="1"/>
+      <w:numFmt w:val="bullet"/>
+      <w:lvlText w:val="-"/>
+      <w:lvlJc w:val="left"/>
+      <w:pPr>
+        <w:ind w:left="5040" w:hanging="360"/>
+      </w:pPr>
+      <w:rPr>
+        <w:u w:val="none"/>
+      </w:rPr>
+    </w:lvl>
+    <w:lvl w:ilvl="7">
+      <w:start w:val="1"/>
+      <w:numFmt w:val="bullet"/>
+      <w:lvlText w:val="-"/>
+      <w:lvlJc w:val="left"/>
+      <w:pPr>
+        <w:ind w:left="5760" w:hanging="360"/>
+      </w:pPr>
+      <w:rPr>
+        <w:u w:val="none"/>
+      </w:rPr>
+    </w:lvl>
+    <w:lvl w:ilvl="8">
+      <w:start w:val="1"/>
+      <w:numFmt w:val="bullet"/>
+      <w:lvlText w:val="-"/>
+      <w:lvlJc w:val="left"/>
+      <w:pPr>
+        <w:ind w:left="6480" w:hanging="360"/>
+      </w:pPr>
+      <w:rPr>
+        <w:u w:val="none"/>
+      </w:rPr>
+    </w:lvl>
+  </w:abstractNum>
   <w:num w:numId="1">
     <w:abstractNumId w:val="1"/>
   </w:num>
@@ -6284,6 +7343,9 @@
   </w:num>
   <w:num w:numId="3">
     <w:abstractNumId w:val="3"/>
+  </w:num>
+  <w:num w:numId="4">
+    <w:abstractNumId w:val="4"/>
   </w:num>
 </w:numbering>
 </file>
@@ -6477,5 +7539,18 @@
       </w:tblCellMar>
     </w:tblPr>
   </w:style>
+  <w:style w:type="table" w:styleId="Table2">
+    <w:basedOn w:val="TableNormal"/>
+    <w:tblPr>
+      <w:tblStyleRowBandSize w:val="1"/>
+      <w:tblStyleColBandSize w:val="1"/>
+      <w:tblCellMar>
+        <w:top w:w="100.0" w:type="dxa"/>
+        <w:left w:w="100.0" w:type="dxa"/>
+        <w:bottom w:w="100.0" w:type="dxa"/>
+        <w:right w:w="100.0" w:type="dxa"/>
+      </w:tblCellMar>
+    </w:tblPr>
+  </w:style>
 </w:styles>
 </file>
</xml_diff>

<commit_message>
Finalisation of coverage and audit
</commit_message>
<xml_diff>
--- a/documents/Audit de qualité et de performences.docx
+++ b/documents/Audit de qualité et de performences.docx
@@ -3653,12 +3653,12 @@
           <wp:inline distB="114300" distT="114300" distL="114300" distR="114300">
             <wp:extent cx="5453063" cy="3805108"/>
             <wp:effectExtent b="0" l="0" r="0" t="0"/>
-            <wp:docPr descr="mobile-page-speed-768x536.png" id="2" name="image4.png"/>
+            <wp:docPr descr="mobile-page-speed-768x536.png" id="2" name="image5.png"/>
             <a:graphic>
               <a:graphicData uri="http://schemas.openxmlformats.org/drawingml/2006/picture">
                 <pic:pic>
                   <pic:nvPicPr>
-                    <pic:cNvPr descr="mobile-page-speed-768x536.png" id="0" name="image4.png"/>
+                    <pic:cNvPr descr="mobile-page-speed-768x536.png" id="0" name="image5.png"/>
                     <pic:cNvPicPr preferRelativeResize="0"/>
                   </pic:nvPicPr>
                   <pic:blipFill>
@@ -6768,6 +6768,18 @@
           <w:rtl w:val="0"/>
         </w:rPr>
         <w:t xml:space="preserve">Tout simplement, car, grâce au cache, la page appelée n’est pas régénérée à chaque requête, mais issu du cache directement en mémoire. Elle ne sera régénérée qu’en cas d’invalidation (délai expiré ou modification de son contenu).</w:t>
+      </w:r>
+    </w:p>
+    <w:p>
+      <w:pPr>
+        <w:contextualSpacing w:val="0"/>
+        <w:rPr/>
+      </w:pPr>
+      <w:r>
+        <w:rPr>
+          <w:rtl w:val="0"/>
+        </w:rPr>
+        <w:t xml:space="preserve">Au final, le nouveau code-coverage est de 96.3 %.</w:t>
       </w:r>
       <w:r>
         <w:rPr>
@@ -6855,12 +6867,12 @@
         <wp:inline distB="114300" distT="114300" distL="114300" distR="114300">
           <wp:extent cx="1566863" cy="1065467"/>
           <wp:effectExtent b="0" l="0" r="0" t="0"/>
-          <wp:docPr descr="Groupe 8.png" id="1" name="image3.png"/>
+          <wp:docPr descr="Groupe 8.png" id="1" name="image4.png"/>
           <a:graphic>
             <a:graphicData uri="http://schemas.openxmlformats.org/drawingml/2006/picture">
               <pic:pic>
                 <pic:nvPicPr>
-                  <pic:cNvPr descr="Groupe 8.png" id="0" name="image3.png"/>
+                  <pic:cNvPr descr="Groupe 8.png" id="0" name="image4.png"/>
                   <pic:cNvPicPr preferRelativeResize="0"/>
                 </pic:nvPicPr>
                 <pic:blipFill>

</xml_diff>